<commit_message>
Changed my dates from STRINGS to DATE
I have utilized the LUBRIDATE package to allow my code to recognise the
date column as DATE and that I do not filter across months as "STRING"
</commit_message>
<xml_diff>
--- a/R_Mini_Project.docx
+++ b/R_Mini_Project.docx
@@ -1141,13 +1141,31 @@
         <w:rPr>
           <w:rStyle w:val="StringTok"/>
         </w:rPr>
-        <w:t xml:space="preserve"> "2016-01-31"</w:t>
-      </w:r>
-      <w:r>
-        <w:rPr>
-          <w:rStyle w:val="NormalTok"/>
-        </w:rPr>
-        <w:t xml:space="preserve">)</w:t>
+        <w:t xml:space="preserve"> </w:t>
+      </w:r>
+      <w:r>
+        <w:rPr>
+          <w:rStyle w:val="KeywordTok"/>
+        </w:rPr>
+        <w:t xml:space="preserve">ymd</w:t>
+      </w:r>
+      <w:r>
+        <w:rPr>
+          <w:rStyle w:val="NormalTok"/>
+        </w:rPr>
+        <w:t xml:space="preserve">(</w:t>
+      </w:r>
+      <w:r>
+        <w:rPr>
+          <w:rStyle w:val="DecValTok"/>
+        </w:rPr>
+        <w:t xml:space="preserve">20160131</w:t>
+      </w:r>
+      <w:r>
+        <w:rPr>
+          <w:rStyle w:val="NormalTok"/>
+        </w:rPr>
+        <w:t xml:space="preserve">))</w:t>
       </w:r>
       <w:r>
         <w:br w:type="textWrapping"/>
@@ -2215,13 +2233,31 @@
         <w:rPr>
           <w:rStyle w:val="StringTok"/>
         </w:rPr>
-        <w:t xml:space="preserve"> "2016-01-31"</w:t>
-      </w:r>
-      <w:r>
-        <w:rPr>
-          <w:rStyle w:val="NormalTok"/>
-        </w:rPr>
-        <w:t xml:space="preserve">) %&gt;%</w:t>
+        <w:t xml:space="preserve"> </w:t>
+      </w:r>
+      <w:r>
+        <w:rPr>
+          <w:rStyle w:val="KeywordTok"/>
+        </w:rPr>
+        <w:t xml:space="preserve">ymd</w:t>
+      </w:r>
+      <w:r>
+        <w:rPr>
+          <w:rStyle w:val="NormalTok"/>
+        </w:rPr>
+        <w:t xml:space="preserve">(</w:t>
+      </w:r>
+      <w:r>
+        <w:rPr>
+          <w:rStyle w:val="DecValTok"/>
+        </w:rPr>
+        <w:t xml:space="preserve">20160131</w:t>
+      </w:r>
+      <w:r>
+        <w:rPr>
+          <w:rStyle w:val="NormalTok"/>
+        </w:rPr>
+        <w:t xml:space="preserve">)) %&gt;%</w:t>
       </w:r>
       <w:r>
         <w:br w:type="textWrapping"/>
@@ -10540,15 +10576,27 @@
       </w:r>
       <w:r>
         <w:rPr>
-          <w:rStyle w:val="StringTok"/>
-        </w:rPr>
-        <w:t xml:space="preserve">"2016-01-31"</w:t>
-      </w:r>
-      <w:r>
-        <w:rPr>
-          <w:rStyle w:val="NormalTok"/>
-        </w:rPr>
-        <w:t xml:space="preserve">)</w:t>
+          <w:rStyle w:val="KeywordTok"/>
+        </w:rPr>
+        <w:t xml:space="preserve">ymd</w:t>
+      </w:r>
+      <w:r>
+        <w:rPr>
+          <w:rStyle w:val="NormalTok"/>
+        </w:rPr>
+        <w:t xml:space="preserve">(</w:t>
+      </w:r>
+      <w:r>
+        <w:rPr>
+          <w:rStyle w:val="DecValTok"/>
+        </w:rPr>
+        <w:t xml:space="preserve">20160131</w:t>
+      </w:r>
+      <w:r>
+        <w:rPr>
+          <w:rStyle w:val="NormalTok"/>
+        </w:rPr>
+        <w:t xml:space="preserve">))</w:t>
       </w:r>
       <w:r>
         <w:br w:type="textWrapping"/>
@@ -10684,13 +10732,31 @@
         <w:rPr>
           <w:rStyle w:val="StringTok"/>
         </w:rPr>
-        <w:t xml:space="preserve">"2016-02-29"</w:t>
-      </w:r>
-      <w:r>
-        <w:rPr>
-          <w:rStyle w:val="NormalTok"/>
-        </w:rPr>
-        <w:t xml:space="preserve">)</w:t>
+        <w:t xml:space="preserve"> </w:t>
+      </w:r>
+      <w:r>
+        <w:rPr>
+          <w:rStyle w:val="KeywordTok"/>
+        </w:rPr>
+        <w:t xml:space="preserve">ymd</w:t>
+      </w:r>
+      <w:r>
+        <w:rPr>
+          <w:rStyle w:val="NormalTok"/>
+        </w:rPr>
+        <w:t xml:space="preserve">(</w:t>
+      </w:r>
+      <w:r>
+        <w:rPr>
+          <w:rStyle w:val="DecValTok"/>
+        </w:rPr>
+        <w:t xml:space="preserve">20160229</w:t>
+      </w:r>
+      <w:r>
+        <w:rPr>
+          <w:rStyle w:val="NormalTok"/>
+        </w:rPr>
+        <w:t xml:space="preserve">))</w:t>
       </w:r>
       <w:r>
         <w:br w:type="textWrapping"/>
@@ -10826,13 +10892,31 @@
         <w:rPr>
           <w:rStyle w:val="StringTok"/>
         </w:rPr>
-        <w:t xml:space="preserve">"2016-03-31"</w:t>
-      </w:r>
-      <w:r>
-        <w:rPr>
-          <w:rStyle w:val="NormalTok"/>
-        </w:rPr>
-        <w:t xml:space="preserve">)</w:t>
+        <w:t xml:space="preserve"> </w:t>
+      </w:r>
+      <w:r>
+        <w:rPr>
+          <w:rStyle w:val="KeywordTok"/>
+        </w:rPr>
+        <w:t xml:space="preserve">ymd</w:t>
+      </w:r>
+      <w:r>
+        <w:rPr>
+          <w:rStyle w:val="NormalTok"/>
+        </w:rPr>
+        <w:t xml:space="preserve">(</w:t>
+      </w:r>
+      <w:r>
+        <w:rPr>
+          <w:rStyle w:val="DecValTok"/>
+        </w:rPr>
+        <w:t xml:space="preserve">20160331</w:t>
+      </w:r>
+      <w:r>
+        <w:rPr>
+          <w:rStyle w:val="NormalTok"/>
+        </w:rPr>
+        <w:t xml:space="preserve">))</w:t>
       </w:r>
       <w:r>
         <w:br w:type="textWrapping"/>
@@ -10978,13 +11062,31 @@
         <w:rPr>
           <w:rStyle w:val="StringTok"/>
         </w:rPr>
-        <w:t xml:space="preserve">"2016-01-31"</w:t>
-      </w:r>
-      <w:r>
-        <w:rPr>
-          <w:rStyle w:val="NormalTok"/>
-        </w:rPr>
-        <w:t xml:space="preserve">)</w:t>
+        <w:t xml:space="preserve"> </w:t>
+      </w:r>
+      <w:r>
+        <w:rPr>
+          <w:rStyle w:val="KeywordTok"/>
+        </w:rPr>
+        <w:t xml:space="preserve">ymd</w:t>
+      </w:r>
+      <w:r>
+        <w:rPr>
+          <w:rStyle w:val="NormalTok"/>
+        </w:rPr>
+        <w:t xml:space="preserve">(</w:t>
+      </w:r>
+      <w:r>
+        <w:rPr>
+          <w:rStyle w:val="DecValTok"/>
+        </w:rPr>
+        <w:t xml:space="preserve">20160131</w:t>
+      </w:r>
+      <w:r>
+        <w:rPr>
+          <w:rStyle w:val="NormalTok"/>
+        </w:rPr>
+        <w:t xml:space="preserve">))</w:t>
       </w:r>
       <w:r>
         <w:br w:type="textWrapping"/>
@@ -11923,7 +12025,7 @@
     </w:lvl>
   </w:abstractNum>
   <w:abstractNum w:abstractNumId="990">
-    <w:nsid w:val="80530b45"/>
+    <w:nsid w:val="2180b175"/>
     <w:multiLevelType w:val="multilevel"/>
     <w:lvl w:ilvl="0">
       <w:numFmt w:val="bullet"/>

</xml_diff>